<commit_message>
Finished. Texty předělány do PDF pro usnadnění.
</commit_message>
<xml_diff>
--- a/2 - Vizualizace/2.docx
+++ b/2 - Vizualizace/2.docx
@@ -4,7 +4,7 @@
   <w:body>
     <w:p>
       <w:pPr>
-        <w:pStyle w:val="Nadpis1"/>
+        <w:pStyle w:val="Heading1"/>
         <w:rPr>
           <w:sz w:val="36"/>
           <w:szCs w:val="36"/>
@@ -20,7 +20,7 @@
     </w:p>
     <w:p>
       <w:pPr>
-        <w:pStyle w:val="Nadpis2"/>
+        <w:pStyle w:val="Heading2"/>
         <w:rPr>
           <w:sz w:val="28"/>
           <w:szCs w:val="28"/>
@@ -46,12 +46,92 @@
           <w:sz w:val="24"/>
           <w:szCs w:val="24"/>
         </w:rPr>
-        <w:t xml:space="preserve">V jednom ze cvičení jste probírali práci s moduly pro vizualizaci dat. Mezi nejznámější moduly patří matplotlib (a jeho nadstavby jako seaborn), pillow, opencv, aj. Vyberte si nějakou zajímavou datovou sadu na webovém portále Kaggle a proveďte datovou analýzu datové sady. Využijte k tomu různé typy grafů a interpretujte je (minimálně alespoň 5 zajímavých grafů). Příklad interpretace: z datové sady pro počasí vyplynulo z liniového grafu, že v létě je vyšší rozptyl mezi minimální a maximální hodnotou teploty. Z jiného grafu vyplývá, že v létě je vyšší průměrná vlhkost vzduchu. Důvodem vyššího rozptylu může být absorpce záření vzduchem, který má v létě vyšší tepelnou kapacitu. </w:t>
+        <w:t xml:space="preserve">V jednom ze cvičení jste probírali práci s moduly pro vizualizaci dat. Mezi nejznámější moduly patří </w:t>
+      </w:r>
+      <w:proofErr w:type="spellStart"/>
+      <w:r>
+        <w:rPr>
+          <w:sz w:val="24"/>
+          <w:szCs w:val="24"/>
+        </w:rPr>
+        <w:t>matplotlib</w:t>
+      </w:r>
+      <w:proofErr w:type="spellEnd"/>
+      <w:r>
+        <w:rPr>
+          <w:sz w:val="24"/>
+          <w:szCs w:val="24"/>
+        </w:rPr>
+        <w:t xml:space="preserve"> (a jeho nadstavby jako </w:t>
+      </w:r>
+      <w:proofErr w:type="spellStart"/>
+      <w:r>
+        <w:rPr>
+          <w:sz w:val="24"/>
+          <w:szCs w:val="24"/>
+        </w:rPr>
+        <w:t>seaborn</w:t>
+      </w:r>
+      <w:proofErr w:type="spellEnd"/>
+      <w:r>
+        <w:rPr>
+          <w:sz w:val="24"/>
+          <w:szCs w:val="24"/>
+        </w:rPr>
+        <w:t xml:space="preserve">), </w:t>
+      </w:r>
+      <w:proofErr w:type="spellStart"/>
+      <w:r>
+        <w:rPr>
+          <w:sz w:val="24"/>
+          <w:szCs w:val="24"/>
+        </w:rPr>
+        <w:t>pillow</w:t>
+      </w:r>
+      <w:proofErr w:type="spellEnd"/>
+      <w:r>
+        <w:rPr>
+          <w:sz w:val="24"/>
+          <w:szCs w:val="24"/>
+        </w:rPr>
+        <w:t xml:space="preserve">, </w:t>
+      </w:r>
+      <w:proofErr w:type="spellStart"/>
+      <w:r>
+        <w:rPr>
+          <w:sz w:val="24"/>
+          <w:szCs w:val="24"/>
+        </w:rPr>
+        <w:t>opencv</w:t>
+      </w:r>
+      <w:proofErr w:type="spellEnd"/>
+      <w:r>
+        <w:rPr>
+          <w:sz w:val="24"/>
+          <w:szCs w:val="24"/>
+        </w:rPr>
+        <w:t xml:space="preserve">, aj. Vyberte si nějakou zajímavou datovou sadu na webovém portále </w:t>
+      </w:r>
+      <w:proofErr w:type="spellStart"/>
+      <w:r>
+        <w:rPr>
+          <w:sz w:val="24"/>
+          <w:szCs w:val="24"/>
+        </w:rPr>
+        <w:t>Kaggle</w:t>
+      </w:r>
+      <w:proofErr w:type="spellEnd"/>
+      <w:r>
+        <w:rPr>
+          <w:sz w:val="24"/>
+          <w:szCs w:val="24"/>
+        </w:rPr>
+        <w:t xml:space="preserve"> a proveďte datovou analýzu datové sady. Využijte k tomu různé typy grafů a interpretujte je (minimálně alespoň 5 zajímavých grafů). Příklad interpretace: z datové sady pro počasí vyplynulo z liniového grafu, že v létě je vyšší rozptyl mezi minimální a maximální hodnotou teploty. Z jiného grafu vyplývá, že v létě je vyšší průměrná vlhkost vzduchu. Důvodem vyššího rozptylu může být absorpce záření vzduchem, který má v létě vyšší tepelnou kapacitu. </w:t>
       </w:r>
     </w:p>
     <w:p>
       <w:pPr>
-        <w:pStyle w:val="Nadpis2"/>
+        <w:pStyle w:val="Heading2"/>
         <w:rPr>
           <w:sz w:val="28"/>
           <w:szCs w:val="28"/>
@@ -70,7 +150,31 @@
         <w:t xml:space="preserve">Jako zdroj </w:t>
       </w:r>
       <w:r>
-        <w:t xml:space="preserve">dat jsem využil Kaggle a jejich obsáhlou databázi datasetů. Dataset který jsem se nakonec rozhodl využít </w:t>
+        <w:t xml:space="preserve">dat jsem využil </w:t>
+      </w:r>
+      <w:proofErr w:type="spellStart"/>
+      <w:r>
+        <w:t>Kaggle</w:t>
+      </w:r>
+      <w:proofErr w:type="spellEnd"/>
+      <w:r>
+        <w:t xml:space="preserve"> a jejich obsáhlou databázi </w:t>
+      </w:r>
+      <w:proofErr w:type="spellStart"/>
+      <w:r>
+        <w:t>datasetů</w:t>
+      </w:r>
+      <w:proofErr w:type="spellEnd"/>
+      <w:r>
+        <w:t xml:space="preserve">. </w:t>
+      </w:r>
+      <w:proofErr w:type="spellStart"/>
+      <w:r>
+        <w:t>Dataset</w:t>
+      </w:r>
+      <w:proofErr w:type="spellEnd"/>
+      <w:r>
+        <w:t xml:space="preserve"> který jsem se nakonec rozhodl využít </w:t>
       </w:r>
       <w:r>
         <w:t>„</w:t>
@@ -78,27 +182,81 @@
       <w:hyperlink r:id="rId5" w:history="1">
         <w:r>
           <w:rPr>
-            <w:rStyle w:val="Hypertextovodkaz"/>
+            <w:rStyle w:val="Hyperlink"/>
           </w:rPr>
-          <w:t>Spotify and Youtube</w:t>
+          <w:t xml:space="preserve">Spotify and </w:t>
         </w:r>
+        <w:proofErr w:type="spellStart"/>
+        <w:r>
+          <w:rPr>
+            <w:rStyle w:val="Hyperlink"/>
+          </w:rPr>
+          <w:t>Youtube</w:t>
+        </w:r>
+        <w:proofErr w:type="spellEnd"/>
       </w:hyperlink>
       <w:r>
-        <w:t>“ dataset. Dataset obsahuje 20000 unikátnách songů.</w:t>
+        <w:t xml:space="preserve">“ </w:t>
+      </w:r>
+      <w:proofErr w:type="spellStart"/>
+      <w:r>
+        <w:t>dataset</w:t>
+      </w:r>
+      <w:proofErr w:type="spellEnd"/>
+      <w:r>
+        <w:t xml:space="preserve">. </w:t>
+      </w:r>
+      <w:proofErr w:type="spellStart"/>
+      <w:r>
+        <w:t>Dataset</w:t>
+      </w:r>
+      <w:proofErr w:type="spellEnd"/>
+      <w:r>
+        <w:t xml:space="preserve"> obsahuje 20000 </w:t>
+      </w:r>
+      <w:proofErr w:type="spellStart"/>
+      <w:r>
+        <w:t>unikátnách</w:t>
+      </w:r>
+      <w:proofErr w:type="spellEnd"/>
+      <w:r>
+        <w:t xml:space="preserve"> songů.</w:t>
       </w:r>
       <w:r>
         <w:t xml:space="preserve"> </w:t>
       </w:r>
       <w:r>
-        <w:t>Sloupců je dohromady 28</w:t>
-      </w:r>
-      <w:r>
-        <w:t xml:space="preserve"> s informacemi které se týkají, počtu zhlédnutí a streamů, generované sloupce vypovídající o jejich vlastnostech a dalších. Zajímalo mě hned několik témat mezi nimi bylo i využití generovaných sloupců ke kategorizaci.</w:t>
-      </w:r>
-    </w:p>
-    <w:p>
-      <w:r>
-        <w:t>Na vizualizaci dat jsem využil matplotlib a numpy. Vytvořil jsem 5 grafů (2 další jsem bral jako nedokonalé a rozhodl jsem se je vynechat).</w:t>
+        <w:t>Sloupců je dohromady 28 s informacemi které se týkají, počtu zhlédnutí a streamů, generované sloupce vypovídající o jejich vlastnostech a dalších. Zajímalo mě hned několik témat mezi nimi bylo i využití generovaných sloupců ke kategorizaci.</w:t>
+      </w:r>
+      <w:r>
+        <w:t xml:space="preserve"> </w:t>
+      </w:r>
+    </w:p>
+    <w:p>
+      <w:r>
+        <w:t xml:space="preserve">Na vizualizaci dat jsem využil </w:t>
+      </w:r>
+      <w:proofErr w:type="spellStart"/>
+      <w:r>
+        <w:t>matplotlib</w:t>
+      </w:r>
+      <w:proofErr w:type="spellEnd"/>
+      <w:r>
+        <w:t xml:space="preserve"> a</w:t>
+      </w:r>
+      <w:r>
+        <w:t xml:space="preserve"> </w:t>
+      </w:r>
+      <w:proofErr w:type="spellStart"/>
+      <w:r>
+        <w:t>pandas</w:t>
+      </w:r>
+      <w:proofErr w:type="spellEnd"/>
+      <w:r>
+        <w:t>. Vytvořil jsem 5 grafů (2 další jsem bral jako nedokonalé a rozhodl jsem se je vynechat).</w:t>
+      </w:r>
+      <w:r>
+        <w:t xml:space="preserve">  Program začíná načtením dat, přičemž následují jednotlivé funkce, které definují jednotlivé grafy. Za každou funkcí se zavolají. To mi sloužilo hlavně k rychlému debuggingu, abych pouze ukazoval grafy, na kterých zrovna pracuji.</w:t>
       </w:r>
     </w:p>
     <w:p>
@@ -108,6 +266,9 @@
     </w:p>
     <w:p>
       <w:r>
+        <w:rPr>
+          <w:noProof/>
+        </w:rPr>
         <w:lastRenderedPageBreak/>
         <w:drawing>
           <wp:inline distT="0" distB="0" distL="0" distR="0" wp14:anchorId="42ADEA79" wp14:editId="16F943C1">
@@ -164,10 +325,18 @@
         <w:t>Z grafu lze vyčíst, že většina songů v</w:t>
       </w:r>
       <w:r>
-        <w:t xml:space="preserve"> d</w:t>
-      </w:r>
-      <w:r>
-        <w:t>atasetu je</w:t>
+        <w:t xml:space="preserve"> </w:t>
+      </w:r>
+      <w:proofErr w:type="spellStart"/>
+      <w:r>
+        <w:t>d</w:t>
+      </w:r>
+      <w:r>
+        <w:t>atasetu</w:t>
+      </w:r>
+      <w:proofErr w:type="spellEnd"/>
+      <w:r>
+        <w:t xml:space="preserve"> je</w:t>
       </w:r>
       <w:r>
         <w:t xml:space="preserve"> zařazená</w:t>
@@ -194,7 +363,15 @@
         <w:t>ingly a v</w:t>
       </w:r>
       <w:r>
-        <w:t xml:space="preserve">e velicé </w:t>
+        <w:t xml:space="preserve">e </w:t>
+      </w:r>
+      <w:proofErr w:type="spellStart"/>
+      <w:r>
+        <w:t>velicé</w:t>
+      </w:r>
+      <w:proofErr w:type="spellEnd"/>
+      <w:r>
+        <w:t xml:space="preserve"> </w:t>
       </w:r>
       <w:r>
         <w:t>mal</w:t>
@@ -212,14 +389,50 @@
         <w:t xml:space="preserve"> kompilace.</w:t>
       </w:r>
     </w:p>
-    <w:p/>
-    <w:p>
-      <w:r>
-        <w:br w:type="page"/>
-      </w:r>
-    </w:p>
-    <w:p>
-      <w:r>
+    <w:p>
+      <w:r>
+        <w:drawing>
+          <wp:inline distT="0" distB="0" distL="0" distR="0" wp14:anchorId="5EAFAA55" wp14:editId="1F904145">
+            <wp:extent cx="3527947" cy="2664152"/>
+            <wp:effectExtent l="0" t="0" r="0" b="3175"/>
+            <wp:docPr id="1243712434" name="Picture 1" descr="A screen shot of a computer program&#10;&#10;Description automatically generated"/>
+            <wp:cNvGraphicFramePr>
+              <a:graphicFrameLocks xmlns:a="http://schemas.openxmlformats.org/drawingml/2006/main" noChangeAspect="1"/>
+            </wp:cNvGraphicFramePr>
+            <a:graphic xmlns:a="http://schemas.openxmlformats.org/drawingml/2006/main">
+              <a:graphicData uri="http://schemas.openxmlformats.org/drawingml/2006/picture">
+                <pic:pic xmlns:pic="http://schemas.openxmlformats.org/drawingml/2006/picture">
+                  <pic:nvPicPr>
+                    <pic:cNvPr id="1243712434" name="Picture 1" descr="A screen shot of a computer program&#10;&#10;Description automatically generated"/>
+                    <pic:cNvPicPr/>
+                  </pic:nvPicPr>
+                  <pic:blipFill>
+                    <a:blip r:embed="rId7"/>
+                    <a:stretch>
+                      <a:fillRect/>
+                    </a:stretch>
+                  </pic:blipFill>
+                  <pic:spPr>
+                    <a:xfrm>
+                      <a:off x="0" y="0"/>
+                      <a:ext cx="3537848" cy="2671629"/>
+                    </a:xfrm>
+                    <a:prstGeom prst="rect">
+                      <a:avLst/>
+                    </a:prstGeom>
+                  </pic:spPr>
+                </pic:pic>
+              </a:graphicData>
+            </a:graphic>
+          </wp:inline>
+        </w:drawing>
+      </w:r>
+    </w:p>
+    <w:p>
+      <w:r>
+        <w:rPr>
+          <w:noProof/>
+        </w:rPr>
         <w:lastRenderedPageBreak/>
         <w:drawing>
           <wp:inline distT="0" distB="0" distL="0" distR="0" wp14:anchorId="2EBEF9D4" wp14:editId="6F830E75">
@@ -239,7 +452,7 @@
                     </pic:cNvPicPr>
                   </pic:nvPicPr>
                   <pic:blipFill>
-                    <a:blip r:embed="rId7">
+                    <a:blip r:embed="rId8">
                       <a:extLst>
                         <a:ext uri="{28A0092B-C50C-407E-A947-70E740481C1C}">
                           <a14:useLocalDpi xmlns:a14="http://schemas.microsoft.com/office/drawing/2010/main" val="0"/>
@@ -276,10 +489,13 @@
         <w:t xml:space="preserve">Z grafu lze vyčíst pár kategorií do kterých jsem songy zařadil. Kvůli </w:t>
       </w:r>
       <w:r>
-        <w:t>nejedno rázností</w:t>
-      </w:r>
-      <w:r>
-        <w:t xml:space="preserve"> jestli song je určité kategorie, jsem za pomocí této funkce zjišťoval přes </w:t>
+        <w:t>nejedno</w:t>
+      </w:r>
+      <w:r>
+        <w:t xml:space="preserve">tnosti, </w:t>
+      </w:r>
+      <w:r>
+        <w:t xml:space="preserve">jestli song je určité kategorie, jsem za pomocí této funkce zjišťoval přes </w:t>
       </w:r>
       <w:r>
         <w:t>prahy</w:t>
@@ -302,7 +518,13 @@
         <w:t>právně</w:t>
       </w:r>
       <w:r>
-        <w:t xml:space="preserve"> prahy, tak by jich mohlo být o dost méně</w:t>
+        <w:t xml:space="preserve"> </w:t>
+      </w:r>
+      <w:r>
+        <w:t xml:space="preserve">s </w:t>
+      </w:r>
+      <w:r>
+        <w:t>prahy, tak by jich mohlo být o dost méně</w:t>
       </w:r>
       <w:r>
         <w:t xml:space="preserve"> a však by to bylo za cenu jistoty, že song je určitého typu.</w:t>
@@ -310,6 +532,9 @@
     </w:p>
     <w:p>
       <w:r>
+        <w:rPr>
+          <w:noProof/>
+        </w:rPr>
         <w:drawing>
           <wp:inline distT="0" distB="0" distL="0" distR="0" wp14:anchorId="675C20A5" wp14:editId="545D4FF4">
             <wp:extent cx="5833533" cy="1822746"/>
@@ -326,7 +551,7 @@
                     <pic:cNvPicPr/>
                   </pic:nvPicPr>
                   <pic:blipFill>
-                    <a:blip r:embed="rId8"/>
+                    <a:blip r:embed="rId9"/>
                     <a:stretch>
                       <a:fillRect/>
                     </a:stretch>
@@ -346,9 +571,49 @@
           </wp:inline>
         </w:drawing>
       </w:r>
-    </w:p>
-    <w:p>
-      <w:r>
+      <w:r>
+        <w:drawing>
+          <wp:inline distT="0" distB="0" distL="0" distR="0" wp14:anchorId="5386CAAD" wp14:editId="1E78AE12">
+            <wp:extent cx="3200400" cy="1540317"/>
+            <wp:effectExtent l="0" t="0" r="0" b="3175"/>
+            <wp:docPr id="862664829" name="Picture 1" descr="A screen shot of a computer code&#10;&#10;Description automatically generated"/>
+            <wp:cNvGraphicFramePr>
+              <a:graphicFrameLocks xmlns:a="http://schemas.openxmlformats.org/drawingml/2006/main" noChangeAspect="1"/>
+            </wp:cNvGraphicFramePr>
+            <a:graphic xmlns:a="http://schemas.openxmlformats.org/drawingml/2006/main">
+              <a:graphicData uri="http://schemas.openxmlformats.org/drawingml/2006/picture">
+                <pic:pic xmlns:pic="http://schemas.openxmlformats.org/drawingml/2006/picture">
+                  <pic:nvPicPr>
+                    <pic:cNvPr id="862664829" name="Picture 1" descr="A screen shot of a computer code&#10;&#10;Description automatically generated"/>
+                    <pic:cNvPicPr/>
+                  </pic:nvPicPr>
+                  <pic:blipFill>
+                    <a:blip r:embed="rId10"/>
+                    <a:stretch>
+                      <a:fillRect/>
+                    </a:stretch>
+                  </pic:blipFill>
+                  <pic:spPr>
+                    <a:xfrm>
+                      <a:off x="0" y="0"/>
+                      <a:ext cx="3247211" cy="1562846"/>
+                    </a:xfrm>
+                    <a:prstGeom prst="rect">
+                      <a:avLst/>
+                    </a:prstGeom>
+                  </pic:spPr>
+                </pic:pic>
+              </a:graphicData>
+            </a:graphic>
+          </wp:inline>
+        </w:drawing>
+      </w:r>
+    </w:p>
+    <w:p>
+      <w:r>
+        <w:rPr>
+          <w:noProof/>
+        </w:rPr>
         <w:lastRenderedPageBreak/>
         <w:drawing>
           <wp:inline distT="0" distB="0" distL="0" distR="0" wp14:anchorId="604D0014" wp14:editId="19E4F0B5">
@@ -368,7 +633,7 @@
                     </pic:cNvPicPr>
                   </pic:nvPicPr>
                   <pic:blipFill>
-                    <a:blip r:embed="rId9">
+                    <a:blip r:embed="rId11">
                       <a:extLst>
                         <a:ext uri="{28A0092B-C50C-407E-A947-70E740481C1C}">
                           <a14:useLocalDpi xmlns:a14="http://schemas.microsoft.com/office/drawing/2010/main" val="0"/>
@@ -440,9 +705,51 @@
     </w:p>
     <w:p>
       <w:r>
+        <w:drawing>
+          <wp:inline distT="0" distB="0" distL="0" distR="0" wp14:anchorId="7FA54AA4" wp14:editId="56E3AA93">
+            <wp:extent cx="5972810" cy="3295650"/>
+            <wp:effectExtent l="0" t="0" r="8890" b="0"/>
+            <wp:docPr id="1341671405" name="Picture 1" descr="A screen shot of a computer code&#10;&#10;Description automatically generated"/>
+            <wp:cNvGraphicFramePr>
+              <a:graphicFrameLocks xmlns:a="http://schemas.openxmlformats.org/drawingml/2006/main" noChangeAspect="1"/>
+            </wp:cNvGraphicFramePr>
+            <a:graphic xmlns:a="http://schemas.openxmlformats.org/drawingml/2006/main">
+              <a:graphicData uri="http://schemas.openxmlformats.org/drawingml/2006/picture">
+                <pic:pic xmlns:pic="http://schemas.openxmlformats.org/drawingml/2006/picture">
+                  <pic:nvPicPr>
+                    <pic:cNvPr id="1341671405" name="Picture 1" descr="A screen shot of a computer code&#10;&#10;Description automatically generated"/>
+                    <pic:cNvPicPr/>
+                  </pic:nvPicPr>
+                  <pic:blipFill>
+                    <a:blip r:embed="rId12"/>
+                    <a:stretch>
+                      <a:fillRect/>
+                    </a:stretch>
+                  </pic:blipFill>
+                  <pic:spPr>
+                    <a:xfrm>
+                      <a:off x="0" y="0"/>
+                      <a:ext cx="5972810" cy="3295650"/>
+                    </a:xfrm>
+                    <a:prstGeom prst="rect">
+                      <a:avLst/>
+                    </a:prstGeom>
+                  </pic:spPr>
+                </pic:pic>
+              </a:graphicData>
+            </a:graphic>
+          </wp:inline>
+        </w:drawing>
+      </w:r>
+    </w:p>
+    <w:p>
+      <w:r>
+        <w:rPr>
+          <w:noProof/>
+        </w:rPr>
         <w:lastRenderedPageBreak/>
         <w:drawing>
-          <wp:inline distT="0" distB="0" distL="0" distR="0" wp14:anchorId="0508F07C" wp14:editId="4A83808B">
+          <wp:inline distT="0" distB="0" distL="0" distR="0" wp14:anchorId="0508F07C" wp14:editId="4C598395">
             <wp:extent cx="5394521" cy="2675466"/>
             <wp:effectExtent l="0" t="0" r="0" b="0"/>
             <wp:docPr id="2081869605" name="Obrázek 4" descr="Obsah obrázku text, snímek obrazovky, řada/pruh, Vykreslený graf&#10;&#10;Popis byl vytvořen automaticky"/>
@@ -459,7 +766,7 @@
                     </pic:cNvPicPr>
                   </pic:nvPicPr>
                   <pic:blipFill>
-                    <a:blip r:embed="rId10" cstate="print">
+                    <a:blip r:embed="rId13" cstate="print">
                       <a:extLst>
                         <a:ext uri="{28A0092B-C50C-407E-A947-70E740481C1C}">
                           <a14:useLocalDpi xmlns:a14="http://schemas.microsoft.com/office/drawing/2010/main" val="0"/>
@@ -491,6 +798,9 @@
         </w:drawing>
       </w:r>
       <w:r>
+        <w:rPr>
+          <w:noProof/>
+        </w:rPr>
         <w:drawing>
           <wp:inline distT="0" distB="0" distL="0" distR="0" wp14:anchorId="42FE8A22" wp14:editId="1CCB4C2A">
             <wp:extent cx="5394325" cy="2675370"/>
@@ -509,7 +819,7 @@
                     </pic:cNvPicPr>
                   </pic:nvPicPr>
                   <pic:blipFill>
-                    <a:blip r:embed="rId11" cstate="print">
+                    <a:blip r:embed="rId14" cstate="print">
                       <a:extLst>
                         <a:ext uri="{28A0092B-C50C-407E-A947-70E740481C1C}">
                           <a14:useLocalDpi xmlns:a14="http://schemas.microsoft.com/office/drawing/2010/main" val="0"/>
@@ -588,10 +898,7 @@
         <w:t xml:space="preserve"> </w:t>
       </w:r>
       <w:r>
-        <w:t xml:space="preserve">lajků </w:t>
-      </w:r>
-      <w:r>
-        <w:t>na:</w:t>
+        <w:t>lajků na:</w:t>
       </w:r>
       <w:r>
         <w:t xml:space="preserve"> 0.</w:t>
@@ -618,11 +925,61 @@
         <w:t xml:space="preserve"> vidět </w:t>
       </w:r>
       <w:r>
-        <w:t>rozdíl mezi tím kolik lidí video zhlédlo a kolik jich jej olajkovala</w:t>
-      </w:r>
-    </w:p>
-    <w:p>
-      <w:r>
+        <w:t>rozdíl mezi tím kolik lidí video zhlédlo a kolik jich jej</w:t>
+      </w:r>
+      <w:r>
+        <w:t xml:space="preserve"> </w:t>
+      </w:r>
+      <w:proofErr w:type="spellStart"/>
+      <w:r>
+        <w:t>lajknulo</w:t>
+      </w:r>
+      <w:proofErr w:type="spellEnd"/>
+    </w:p>
+    <w:p>
+      <w:r>
+        <w:drawing>
+          <wp:inline distT="0" distB="0" distL="0" distR="0" wp14:anchorId="3735A8E2" wp14:editId="697FE12C">
+            <wp:extent cx="4248895" cy="1924334"/>
+            <wp:effectExtent l="0" t="0" r="0" b="0"/>
+            <wp:docPr id="731656446" name="Picture 1" descr="A computer code on a black background&#10;&#10;Description automatically generated"/>
+            <wp:cNvGraphicFramePr>
+              <a:graphicFrameLocks xmlns:a="http://schemas.openxmlformats.org/drawingml/2006/main" noChangeAspect="1"/>
+            </wp:cNvGraphicFramePr>
+            <a:graphic xmlns:a="http://schemas.openxmlformats.org/drawingml/2006/main">
+              <a:graphicData uri="http://schemas.openxmlformats.org/drawingml/2006/picture">
+                <pic:pic xmlns:pic="http://schemas.openxmlformats.org/drawingml/2006/picture">
+                  <pic:nvPicPr>
+                    <pic:cNvPr id="731656446" name="Picture 1" descr="A computer code on a black background&#10;&#10;Description automatically generated"/>
+                    <pic:cNvPicPr/>
+                  </pic:nvPicPr>
+                  <pic:blipFill>
+                    <a:blip r:embed="rId15"/>
+                    <a:stretch>
+                      <a:fillRect/>
+                    </a:stretch>
+                  </pic:blipFill>
+                  <pic:spPr>
+                    <a:xfrm>
+                      <a:off x="0" y="0"/>
+                      <a:ext cx="4301068" cy="1947963"/>
+                    </a:xfrm>
+                    <a:prstGeom prst="rect">
+                      <a:avLst/>
+                    </a:prstGeom>
+                  </pic:spPr>
+                </pic:pic>
+              </a:graphicData>
+            </a:graphic>
+          </wp:inline>
+        </w:drawing>
+      </w:r>
+    </w:p>
+    <w:p>
+      <w:r>
+        <w:rPr>
+          <w:noProof/>
+        </w:rPr>
         <w:lastRenderedPageBreak/>
         <w:drawing>
           <wp:inline distT="0" distB="0" distL="0" distR="0" wp14:anchorId="3A05FFF6" wp14:editId="47CA78C7">
@@ -642,7 +999,7 @@
                     </pic:cNvPicPr>
                   </pic:nvPicPr>
                   <pic:blipFill>
-                    <a:blip r:embed="rId12">
+                    <a:blip r:embed="rId16">
                       <a:extLst>
                         <a:ext uri="{28A0092B-C50C-407E-A947-70E740481C1C}">
                           <a14:useLocalDpi xmlns:a14="http://schemas.microsoft.com/office/drawing/2010/main" val="0"/>
@@ -676,7 +1033,13 @@
     </w:p>
     <w:p>
       <w:r>
-        <w:t>Tímto grafem jsem chtěl zjistit jestli je nějaká korelace mezi délkou songů a popularity</w:t>
+        <w:t xml:space="preserve">Tímto grafem jsem chtěl </w:t>
+      </w:r>
+      <w:r>
+        <w:t>zjistit,</w:t>
+      </w:r>
+      <w:r>
+        <w:t xml:space="preserve"> jestli je nějaká korelace mezi délkou songů a popularity</w:t>
       </w:r>
       <w:r>
         <w:t>. Lze vidět, že na délce songu zas tolik nezáleží, ale lze vidět mírné výkyvy u méně známějších písniček</w:t>
@@ -685,9 +1048,50 @@
         <w:t xml:space="preserve"> </w:t>
       </w:r>
     </w:p>
-    <w:p/>
-    <w:p>
-      <w:r>
+    <w:p>
+      <w:r>
+        <w:drawing>
+          <wp:inline distT="0" distB="0" distL="0" distR="0" wp14:anchorId="5D2A2590" wp14:editId="732E6633">
+            <wp:extent cx="5972810" cy="2408555"/>
+            <wp:effectExtent l="0" t="0" r="8890" b="0"/>
+            <wp:docPr id="1968074092" name="Picture 1" descr="A computer code on a black background&#10;&#10;Description automatically generated"/>
+            <wp:cNvGraphicFramePr>
+              <a:graphicFrameLocks xmlns:a="http://schemas.openxmlformats.org/drawingml/2006/main" noChangeAspect="1"/>
+            </wp:cNvGraphicFramePr>
+            <a:graphic xmlns:a="http://schemas.openxmlformats.org/drawingml/2006/main">
+              <a:graphicData uri="http://schemas.openxmlformats.org/drawingml/2006/picture">
+                <pic:pic xmlns:pic="http://schemas.openxmlformats.org/drawingml/2006/picture">
+                  <pic:nvPicPr>
+                    <pic:cNvPr id="1968074092" name="Picture 1" descr="A computer code on a black background&#10;&#10;Description automatically generated"/>
+                    <pic:cNvPicPr/>
+                  </pic:nvPicPr>
+                  <pic:blipFill>
+                    <a:blip r:embed="rId17"/>
+                    <a:stretch>
+                      <a:fillRect/>
+                    </a:stretch>
+                  </pic:blipFill>
+                  <pic:spPr>
+                    <a:xfrm>
+                      <a:off x="0" y="0"/>
+                      <a:ext cx="5972810" cy="2408555"/>
+                    </a:xfrm>
+                    <a:prstGeom prst="rect">
+                      <a:avLst/>
+                    </a:prstGeom>
+                  </pic:spPr>
+                </pic:pic>
+              </a:graphicData>
+            </a:graphic>
+          </wp:inline>
+        </w:drawing>
+      </w:r>
+    </w:p>
+    <w:p>
+      <w:r>
+        <w:rPr>
+          <w:noProof/>
+        </w:rPr>
         <w:lastRenderedPageBreak/>
         <w:drawing>
           <wp:inline distT="0" distB="0" distL="0" distR="0" wp14:anchorId="13395065" wp14:editId="00652755">
@@ -707,7 +1111,7 @@
                     </pic:cNvPicPr>
                   </pic:nvPicPr>
                   <pic:blipFill>
-                    <a:blip r:embed="rId13">
+                    <a:blip r:embed="rId18">
                       <a:extLst>
                         <a:ext uri="{28A0092B-C50C-407E-A947-70E740481C1C}">
                           <a14:useLocalDpi xmlns:a14="http://schemas.microsoft.com/office/drawing/2010/main" val="0"/>
@@ -744,7 +1148,55 @@
         <w:jc w:val="both"/>
       </w:pPr>
       <w:r>
-        <w:t xml:space="preserve">U tohohle grafu mě zajímalo, jestli hlučnost autoři použili ke generování měřítka energetičnosti. Lze vidět spojení mezi těmito dvěma vlastnostmi, přesto lze vidět spoustu výjimek jako například obrovský nárůst a pokles v půlce grafu  </w:t>
+        <w:t xml:space="preserve">U tohohle grafu mě zajímalo, jestli hlučnost autoři použili ke generování měřítka energetičnosti. Lze vidět </w:t>
+      </w:r>
+      <w:r>
+        <w:t>nějaká korelace</w:t>
+      </w:r>
+      <w:r>
+        <w:t xml:space="preserve"> mezi těmito dvěma vlastnostmi, přesto lze vidět spoustu výjimek jako například obrovský nárůst a pokles v půlce grafu  </w:t>
+      </w:r>
+    </w:p>
+    <w:p>
+      <w:pPr>
+        <w:jc w:val="both"/>
+      </w:pPr>
+      <w:r>
+        <w:drawing>
+          <wp:inline distT="0" distB="0" distL="0" distR="0" wp14:anchorId="5A0DCC0B" wp14:editId="0B0933A2">
+            <wp:extent cx="5972810" cy="2529840"/>
+            <wp:effectExtent l="0" t="0" r="8890" b="3810"/>
+            <wp:docPr id="265713739" name="Picture 1" descr="A screen shot of a computer code&#10;&#10;Description automatically generated"/>
+            <wp:cNvGraphicFramePr>
+              <a:graphicFrameLocks xmlns:a="http://schemas.openxmlformats.org/drawingml/2006/main" noChangeAspect="1"/>
+            </wp:cNvGraphicFramePr>
+            <a:graphic xmlns:a="http://schemas.openxmlformats.org/drawingml/2006/main">
+              <a:graphicData uri="http://schemas.openxmlformats.org/drawingml/2006/picture">
+                <pic:pic xmlns:pic="http://schemas.openxmlformats.org/drawingml/2006/picture">
+                  <pic:nvPicPr>
+                    <pic:cNvPr id="265713739" name="Picture 1" descr="A screen shot of a computer code&#10;&#10;Description automatically generated"/>
+                    <pic:cNvPicPr/>
+                  </pic:nvPicPr>
+                  <pic:blipFill>
+                    <a:blip r:embed="rId19"/>
+                    <a:stretch>
+                      <a:fillRect/>
+                    </a:stretch>
+                  </pic:blipFill>
+                  <pic:spPr>
+                    <a:xfrm>
+                      <a:off x="0" y="0"/>
+                      <a:ext cx="5972810" cy="2529840"/>
+                    </a:xfrm>
+                    <a:prstGeom prst="rect">
+                      <a:avLst/>
+                    </a:prstGeom>
+                  </pic:spPr>
+                </pic:pic>
+              </a:graphicData>
+            </a:graphic>
+          </wp:inline>
+        </w:drawing>
       </w:r>
     </w:p>
     <w:sectPr>
@@ -1152,18 +1604,18 @@
     <w:lsdException w:name="Unresolved Mention" w:semiHidden="1" w:unhideWhenUsed="1"/>
     <w:lsdException w:name="Smart Link" w:semiHidden="1" w:unhideWhenUsed="1"/>
   </w:latentStyles>
-  <w:style w:type="paragraph" w:default="1" w:styleId="Normln">
+  <w:style w:type="paragraph" w:default="1" w:styleId="Normal">
     <w:name w:val="Normal"/>
     <w:qFormat/>
     <w:rPr>
       <w:lang w:val="cs-CZ"/>
     </w:rPr>
   </w:style>
-  <w:style w:type="paragraph" w:styleId="Nadpis1">
+  <w:style w:type="paragraph" w:styleId="Heading1">
     <w:name w:val="heading 1"/>
-    <w:basedOn w:val="Normln"/>
-    <w:next w:val="Normln"/>
-    <w:link w:val="Nadpis1Char"/>
+    <w:basedOn w:val="Normal"/>
+    <w:next w:val="Normal"/>
+    <w:link w:val="Heading1Char"/>
     <w:uiPriority w:val="9"/>
     <w:qFormat/>
     <w:rsid w:val="00BA38F9"/>
@@ -1180,11 +1632,11 @@
       <w:szCs w:val="32"/>
     </w:rPr>
   </w:style>
-  <w:style w:type="paragraph" w:styleId="Nadpis2">
+  <w:style w:type="paragraph" w:styleId="Heading2">
     <w:name w:val="heading 2"/>
-    <w:basedOn w:val="Normln"/>
-    <w:next w:val="Normln"/>
-    <w:link w:val="Nadpis2Char"/>
+    <w:basedOn w:val="Normal"/>
+    <w:next w:val="Normal"/>
+    <w:link w:val="Heading2Char"/>
     <w:uiPriority w:val="9"/>
     <w:unhideWhenUsed/>
     <w:qFormat/>
@@ -1202,13 +1654,13 @@
       <w:szCs w:val="26"/>
     </w:rPr>
   </w:style>
-  <w:style w:type="character" w:default="1" w:styleId="Standardnpsmoodstavce">
+  <w:style w:type="character" w:default="1" w:styleId="DefaultParagraphFont">
     <w:name w:val="Default Paragraph Font"/>
     <w:uiPriority w:val="1"/>
     <w:semiHidden/>
     <w:unhideWhenUsed/>
   </w:style>
-  <w:style w:type="table" w:default="1" w:styleId="Normlntabulka">
+  <w:style w:type="table" w:default="1" w:styleId="TableNormal">
     <w:name w:val="Normal Table"/>
     <w:uiPriority w:val="99"/>
     <w:semiHidden/>
@@ -1223,16 +1675,16 @@
       </w:tblCellMar>
     </w:tblPr>
   </w:style>
-  <w:style w:type="numbering" w:default="1" w:styleId="Bezseznamu">
+  <w:style w:type="numbering" w:default="1" w:styleId="NoList">
     <w:name w:val="No List"/>
     <w:uiPriority w:val="99"/>
     <w:semiHidden/>
     <w:unhideWhenUsed/>
   </w:style>
-  <w:style w:type="character" w:customStyle="1" w:styleId="Nadpis1Char">
-    <w:name w:val="Nadpis 1 Char"/>
-    <w:basedOn w:val="Standardnpsmoodstavce"/>
-    <w:link w:val="Nadpis1"/>
+  <w:style w:type="character" w:customStyle="1" w:styleId="Heading1Char">
+    <w:name w:val="Heading 1 Char"/>
+    <w:basedOn w:val="DefaultParagraphFont"/>
+    <w:link w:val="Heading1"/>
     <w:uiPriority w:val="9"/>
     <w:rsid w:val="00BA38F9"/>
     <w:rPr>
@@ -1242,10 +1694,10 @@
       <w:szCs w:val="32"/>
     </w:rPr>
   </w:style>
-  <w:style w:type="character" w:customStyle="1" w:styleId="Nadpis2Char">
-    <w:name w:val="Nadpis 2 Char"/>
-    <w:basedOn w:val="Standardnpsmoodstavce"/>
-    <w:link w:val="Nadpis2"/>
+  <w:style w:type="character" w:customStyle="1" w:styleId="Heading2Char">
+    <w:name w:val="Heading 2 Char"/>
+    <w:basedOn w:val="DefaultParagraphFont"/>
+    <w:link w:val="Heading2"/>
     <w:uiPriority w:val="9"/>
     <w:rsid w:val="00BA38F9"/>
     <w:rPr>
@@ -1255,9 +1707,9 @@
       <w:szCs w:val="26"/>
     </w:rPr>
   </w:style>
-  <w:style w:type="character" w:styleId="Hypertextovodkaz">
+  <w:style w:type="character" w:styleId="Hyperlink">
     <w:name w:val="Hyperlink"/>
-    <w:basedOn w:val="Standardnpsmoodstavce"/>
+    <w:basedOn w:val="DefaultParagraphFont"/>
     <w:uiPriority w:val="99"/>
     <w:unhideWhenUsed/>
     <w:rsid w:val="00B134DD"/>
@@ -1266,9 +1718,9 @@
       <w:u w:val="single"/>
     </w:rPr>
   </w:style>
-  <w:style w:type="character" w:styleId="Nevyeenzmnka">
+  <w:style w:type="character" w:styleId="UnresolvedMention">
     <w:name w:val="Unresolved Mention"/>
-    <w:basedOn w:val="Standardnpsmoodstavce"/>
+    <w:basedOn w:val="DefaultParagraphFont"/>
     <w:uiPriority w:val="99"/>
     <w:semiHidden/>
     <w:unhideWhenUsed/>
@@ -1278,9 +1730,9 @@
       <w:shd w:val="clear" w:color="auto" w:fill="E1DFDD"/>
     </w:rPr>
   </w:style>
-  <w:style w:type="character" w:styleId="Sledovanodkaz">
+  <w:style w:type="character" w:styleId="FollowedHyperlink">
     <w:name w:val="FollowedHyperlink"/>
-    <w:basedOn w:val="Standardnpsmoodstavce"/>
+    <w:basedOn w:val="DefaultParagraphFont"/>
     <w:uiPriority w:val="99"/>
     <w:semiHidden/>
     <w:unhideWhenUsed/>

</xml_diff>